<commit_message>
Realization of export of information about students in the form of word document
</commit_message>
<xml_diff>
--- a/common/templates/template.docx
+++ b/common/templates/template.docx
@@ -1,137 +1,97 @@
 
 <file path=word/document.xml><?xml version="1.0" encoding="utf-8"?>
-<w:document xmlns:wpc="http://schemas.microsoft.com/office/word/2010/wordprocessingCanvas" xmlns:cx="http://schemas.microsoft.com/office/drawing/2014/chartex" xmlns:mc="http://schemas.openxmlformats.org/markup-compatibility/2006" xmlns:o="urn:schemas-microsoft-com:office:office" xmlns:r="http://schemas.openxmlformats.org/officeDocument/2006/relationships" xmlns:m="http://schemas.openxmlformats.org/officeDocument/2006/math" xmlns:v="urn:schemas-microsoft-com:vml" xmlns:wp14="http://schemas.microsoft.com/office/word/2010/wordprocessingDrawing" xmlns:wp="http://schemas.openxmlformats.org/drawingml/2006/wordprocessingDrawing" xmlns:w10="urn:schemas-microsoft-com:office:word" xmlns:w="http://schemas.openxmlformats.org/wordprocessingml/2006/main" xmlns:w14="http://schemas.microsoft.com/office/word/2010/wordml" xmlns:w15="http://schemas.microsoft.com/office/word/2012/wordml" xmlns:w16se="http://schemas.microsoft.com/office/word/2015/wordml/symex" xmlns:wpg="http://schemas.microsoft.com/office/word/2010/wordprocessingGroup" xmlns:wpi="http://schemas.microsoft.com/office/word/2010/wordprocessingInk" xmlns:wne="http://schemas.microsoft.com/office/word/2006/wordml" xmlns:wps="http://schemas.microsoft.com/office/word/2010/wordprocessingShape" mc:Ignorable="w14 w15 w16se wp14">
+<w:document xmlns:wpc="http://schemas.microsoft.com/office/word/2010/wordprocessingCanvas" xmlns:cx="http://schemas.microsoft.com/office/drawing/2014/chartex" xmlns:cx1="http://schemas.microsoft.com/office/drawing/2015/9/8/chartex" xmlns:cx2="http://schemas.microsoft.com/office/drawing/2015/10/21/chartex" xmlns:cx3="http://schemas.microsoft.com/office/drawing/2016/5/9/chartex" xmlns:cx4="http://schemas.microsoft.com/office/drawing/2016/5/10/chartex" xmlns:cx5="http://schemas.microsoft.com/office/drawing/2016/5/11/chartex" xmlns:cx6="http://schemas.microsoft.com/office/drawing/2016/5/12/chartex" xmlns:cx7="http://schemas.microsoft.com/office/drawing/2016/5/13/chartex" xmlns:cx8="http://schemas.microsoft.com/office/drawing/2016/5/14/chartex" xmlns:mc="http://schemas.openxmlformats.org/markup-compatibility/2006" xmlns:aink="http://schemas.microsoft.com/office/drawing/2016/ink" xmlns:am3d="http://schemas.microsoft.com/office/drawing/2017/model3d" xmlns:o="urn:schemas-microsoft-com:office:office" xmlns:oel="http://schemas.microsoft.com/office/2019/extlst" xmlns:r="http://schemas.openxmlformats.org/officeDocument/2006/relationships" xmlns:m="http://schemas.openxmlformats.org/officeDocument/2006/math" xmlns:v="urn:schemas-microsoft-com:vml" xmlns:wp14="http://schemas.microsoft.com/office/word/2010/wordprocessingDrawing" xmlns:wp="http://schemas.openxmlformats.org/drawingml/2006/wordprocessingDrawing" xmlns:w10="urn:schemas-microsoft-com:office:word" xmlns:w="http://schemas.openxmlformats.org/wordprocessingml/2006/main" xmlns:w14="http://schemas.microsoft.com/office/word/2010/wordml" xmlns:w15="http://schemas.microsoft.com/office/word/2012/wordml" xmlns:w16cex="http://schemas.microsoft.com/office/word/2018/wordml/cex" xmlns:w16cid="http://schemas.microsoft.com/office/word/2016/wordml/cid" xmlns:w16="http://schemas.microsoft.com/office/word/2018/wordml" xmlns:w16du="http://schemas.microsoft.com/office/word/2023/wordml/word16du" xmlns:w16sdtdh="http://schemas.microsoft.com/office/word/2020/wordml/sdtdatahash" xmlns:w16sdtfl="http://schemas.microsoft.com/office/word/2024/wordml/sdtformatlock" xmlns:w16se="http://schemas.microsoft.com/office/word/2015/wordml/symex" xmlns:wpg="http://schemas.microsoft.com/office/word/2010/wordprocessingGroup" xmlns:wpi="http://schemas.microsoft.com/office/word/2010/wordprocessingInk" xmlns:wne="http://schemas.microsoft.com/office/word/2006/wordml" xmlns:wps="http://schemas.microsoft.com/office/word/2010/wordprocessingShape" mc:Ignorable="w14 w15 w16se w16cid w16 w16cex w16sdtdh w16sdtfl w16du wp14">
   <w:body>
+    <w:p>
+      <w:pPr>
+        <w:spacing w:after="0"/>
+      </w:pPr>
+      <w:r>
+        <w:t>$</w:t>
+      </w:r>
+      <w:r>
+        <w:t>{</w:t>
+      </w:r>
+      <w:r>
+        <w:t>block_</w:t>
+      </w:r>
+      <w:r>
+        <w:t>student</w:t>
+      </w:r>
+      <w:r>
+        <w:t>}</w:t>
+      </w:r>
+    </w:p>
     <w:tbl>
       <w:tblPr>
         <w:tblStyle w:val="a8"/>
         <w:tblW w:w="0" w:type="auto"/>
+        <w:tblBorders>
+          <w:top w:val="none" w:sz="0" w:space="0" w:color="auto"/>
+          <w:left w:val="none" w:sz="0" w:space="0" w:color="auto"/>
+          <w:bottom w:val="none" w:sz="0" w:space="0" w:color="auto"/>
+          <w:right w:val="none" w:sz="0" w:space="0" w:color="auto"/>
+          <w:insideH w:val="none" w:sz="0" w:space="0" w:color="auto"/>
+          <w:insideV w:val="none" w:sz="0" w:space="0" w:color="auto"/>
+        </w:tblBorders>
         <w:tblCellMar>
-          <w:top w:w="284" w:type="dxa"/>
-          <w:bottom w:w="284" w:type="dxa"/>
+          <w:top w:w="170" w:type="dxa"/>
+          <w:left w:w="113" w:type="dxa"/>
+          <w:bottom w:w="170" w:type="dxa"/>
+          <w:right w:w="113" w:type="dxa"/>
         </w:tblCellMar>
         <w:tblLook w:val="04A0" w:firstRow="1" w:lastRow="0" w:firstColumn="1" w:lastColumn="0" w:noHBand="0" w:noVBand="1"/>
       </w:tblPr>
       <w:tblGrid>
-        <w:gridCol w:w="3556"/>
-        <w:gridCol w:w="3566"/>
-        <w:gridCol w:w="3649"/>
+        <w:gridCol w:w="3587"/>
+        <w:gridCol w:w="3587"/>
+        <w:gridCol w:w="3587"/>
       </w:tblGrid>
       <w:tr>
         <w:tc>
           <w:tcPr>
-            <w:tcW w:w="4040" w:type="dxa"/>
-            <w:tcBorders>
-              <w:left w:val="nil"/>
-              <w:bottom w:val="nil"/>
-              <w:right w:val="nil"/>
-            </w:tcBorders>
+            <w:tcW w:w="3587" w:type="dxa"/>
           </w:tcPr>
           <w:p>
-            <w:pPr>
-              <w:spacing w:line="360" w:lineRule="auto"/>
-              <w:rPr>
-                <w:sz w:val="24"/>
-                <w:szCs w:val="24"/>
-              </w:rPr>
-            </w:pPr>
             <w:r>
               <w:rPr>
-                <w:sz w:val="24"/>
-                <w:szCs w:val="24"/>
                 <w:lang w:val="ru-RU"/>
               </w:rPr>
               <w:t xml:space="preserve">ФИО: </w:t>
             </w:r>
             <w:r>
-              <w:rPr>
-                <w:sz w:val="24"/>
-                <w:szCs w:val="24"/>
-              </w:rPr>
-              <w:t>${</w:t>
-            </w:r>
-            <w:proofErr w:type="spellStart"/>
-            <w:r>
-              <w:rPr>
-                <w:sz w:val="24"/>
-                <w:szCs w:val="24"/>
-              </w:rPr>
-              <w:t>fio</w:t>
-            </w:r>
-            <w:proofErr w:type="spellEnd"/>
-            <w:r>
-              <w:rPr>
-                <w:sz w:val="24"/>
-                <w:szCs w:val="24"/>
-              </w:rPr>
-              <w:t>}</w:t>
+              <w:t>${fio}</w:t>
             </w:r>
           </w:p>
         </w:tc>
         <w:tc>
           <w:tcPr>
-            <w:tcW w:w="4040" w:type="dxa"/>
-            <w:tcBorders>
-              <w:left w:val="nil"/>
-              <w:bottom w:val="nil"/>
-              <w:right w:val="nil"/>
-            </w:tcBorders>
+            <w:tcW w:w="3587" w:type="dxa"/>
           </w:tcPr>
           <w:p>
-            <w:pPr>
-              <w:spacing w:line="360" w:lineRule="auto"/>
-              <w:rPr>
-                <w:sz w:val="24"/>
-                <w:szCs w:val="24"/>
-              </w:rPr>
-            </w:pPr>
             <w:r>
               <w:rPr>
-                <w:sz w:val="24"/>
-                <w:szCs w:val="24"/>
                 <w:lang w:val="ru-RU"/>
               </w:rPr>
               <w:t xml:space="preserve">Логин: </w:t>
             </w:r>
             <w:r>
-              <w:rPr>
-                <w:sz w:val="24"/>
-                <w:szCs w:val="24"/>
-              </w:rPr>
               <w:t>${login}</w:t>
             </w:r>
           </w:p>
         </w:tc>
         <w:tc>
           <w:tcPr>
-            <w:tcW w:w="4041" w:type="dxa"/>
-            <w:tcBorders>
-              <w:left w:val="nil"/>
-              <w:bottom w:val="nil"/>
-              <w:right w:val="nil"/>
-            </w:tcBorders>
+            <w:tcW w:w="3587" w:type="dxa"/>
           </w:tcPr>
           <w:p>
-            <w:pPr>
-              <w:spacing w:line="360" w:lineRule="auto"/>
-              <w:rPr>
-                <w:sz w:val="24"/>
-                <w:szCs w:val="24"/>
-              </w:rPr>
-            </w:pPr>
             <w:r>
               <w:rPr>
-                <w:sz w:val="24"/>
-                <w:szCs w:val="24"/>
                 <w:lang w:val="ru-RU"/>
               </w:rPr>
               <w:t>Пароль</w:t>
             </w:r>
             <w:r>
-              <w:rPr>
-                <w:sz w:val="24"/>
-                <w:szCs w:val="24"/>
-              </w:rPr>
               <w:t>: ${password}</w:t>
             </w:r>
           </w:p>
@@ -140,84 +100,39 @@
       <w:tr>
         <w:tc>
           <w:tcPr>
-            <w:tcW w:w="4040" w:type="dxa"/>
+            <w:tcW w:w="10761" w:type="dxa"/>
+            <w:gridSpan w:val="3"/>
             <w:tcBorders>
-              <w:top w:val="nil"/>
-              <w:left w:val="nil"/>
-              <w:right w:val="nil"/>
+              <w:bottom w:val="single" w:sz="4" w:space="0" w:color="auto"/>
             </w:tcBorders>
-            <w:vAlign w:val="center"/>
           </w:tcPr>
           <w:p>
-            <w:pPr>
-              <w:spacing w:line="360" w:lineRule="auto"/>
-              <w:rPr>
-                <w:sz w:val="24"/>
-                <w:szCs w:val="24"/>
-              </w:rPr>
-            </w:pPr>
             <w:r>
-              <w:rPr>
-                <w:sz w:val="24"/>
-                <w:szCs w:val="24"/>
-              </w:rPr>
               <w:t>Web: ${web}</w:t>
             </w:r>
-          </w:p>
-        </w:tc>
-        <w:tc>
-          <w:tcPr>
-            <w:tcW w:w="4040" w:type="dxa"/>
-            <w:tcBorders>
-              <w:top w:val="nil"/>
-              <w:left w:val="nil"/>
-              <w:right w:val="nil"/>
-            </w:tcBorders>
-            <w:vAlign w:val="center"/>
-          </w:tcPr>
-          <w:p>
-            <w:pPr>
-              <w:spacing w:line="360" w:lineRule="auto"/>
-              <w:rPr>
-                <w:sz w:val="24"/>
-                <w:szCs w:val="24"/>
-              </w:rPr>
-            </w:pPr>
-          </w:p>
-        </w:tc>
-        <w:tc>
-          <w:tcPr>
-            <w:tcW w:w="4041" w:type="dxa"/>
-            <w:tcBorders>
-              <w:top w:val="nil"/>
-              <w:left w:val="nil"/>
-              <w:right w:val="nil"/>
-            </w:tcBorders>
-            <w:vAlign w:val="center"/>
-          </w:tcPr>
-          <w:p>
-            <w:pPr>
-              <w:spacing w:line="360" w:lineRule="auto"/>
-              <w:rPr>
-                <w:sz w:val="24"/>
-                <w:szCs w:val="24"/>
-              </w:rPr>
-            </w:pPr>
           </w:p>
         </w:tc>
       </w:tr>
     </w:tbl>
     <w:p>
-      <w:pPr>
-        <w:spacing w:line="360" w:lineRule="auto"/>
-        <w:rPr>
-          <w:sz w:val="24"/>
-          <w:szCs w:val="24"/>
-          <w:lang w:val="ru-RU"/>
-        </w:rPr>
-      </w:pPr>
-      <w:bookmarkStart w:id="0" w:name="_GoBack"/>
-      <w:bookmarkEnd w:id="0"/>
+      <w:r>
+        <w:t>$</w:t>
+      </w:r>
+      <w:r>
+        <w:t>{</w:t>
+      </w:r>
+      <w:r>
+        <w:t>/</w:t>
+      </w:r>
+      <w:r>
+        <w:t>block_</w:t>
+      </w:r>
+      <w:r>
+        <w:t>student</w:t>
+      </w:r>
+      <w:r>
+        <w:t>}</w:t>
+      </w:r>
     </w:p>
     <w:sectPr>
       <w:pgSz w:w="11905" w:h="16837"/>
@@ -230,7 +145,7 @@
 </file>
 
 <file path=word/endnotes.xml><?xml version="1.0" encoding="utf-8"?>
-<w:endnotes xmlns:wpc="http://schemas.microsoft.com/office/word/2010/wordprocessingCanvas" xmlns:cx="http://schemas.microsoft.com/office/drawing/2014/chartex" xmlns:mc="http://schemas.openxmlformats.org/markup-compatibility/2006" xmlns:o="urn:schemas-microsoft-com:office:office" xmlns:r="http://schemas.openxmlformats.org/officeDocument/2006/relationships" xmlns:m="http://schemas.openxmlformats.org/officeDocument/2006/math" xmlns:v="urn:schemas-microsoft-com:vml" xmlns:wp14="http://schemas.microsoft.com/office/word/2010/wordprocessingDrawing" xmlns:wp="http://schemas.openxmlformats.org/drawingml/2006/wordprocessingDrawing" xmlns:w10="urn:schemas-microsoft-com:office:word" xmlns:w="http://schemas.openxmlformats.org/wordprocessingml/2006/main" xmlns:w14="http://schemas.microsoft.com/office/word/2010/wordml" xmlns:w15="http://schemas.microsoft.com/office/word/2012/wordml" xmlns:w16se="http://schemas.microsoft.com/office/word/2015/wordml/symex" xmlns:wpg="http://schemas.microsoft.com/office/word/2010/wordprocessingGroup" xmlns:wpi="http://schemas.microsoft.com/office/word/2010/wordprocessingInk" xmlns:wne="http://schemas.microsoft.com/office/word/2006/wordml" xmlns:wps="http://schemas.microsoft.com/office/word/2010/wordprocessingShape" mc:Ignorable="w14 w15 w16se wp14">
+<w:endnotes xmlns:wpc="http://schemas.microsoft.com/office/word/2010/wordprocessingCanvas" xmlns:cx="http://schemas.microsoft.com/office/drawing/2014/chartex" xmlns:cx1="http://schemas.microsoft.com/office/drawing/2015/9/8/chartex" xmlns:cx2="http://schemas.microsoft.com/office/drawing/2015/10/21/chartex" xmlns:cx3="http://schemas.microsoft.com/office/drawing/2016/5/9/chartex" xmlns:cx4="http://schemas.microsoft.com/office/drawing/2016/5/10/chartex" xmlns:cx5="http://schemas.microsoft.com/office/drawing/2016/5/11/chartex" xmlns:cx6="http://schemas.microsoft.com/office/drawing/2016/5/12/chartex" xmlns:cx7="http://schemas.microsoft.com/office/drawing/2016/5/13/chartex" xmlns:cx8="http://schemas.microsoft.com/office/drawing/2016/5/14/chartex" xmlns:mc="http://schemas.openxmlformats.org/markup-compatibility/2006" xmlns:aink="http://schemas.microsoft.com/office/drawing/2016/ink" xmlns:am3d="http://schemas.microsoft.com/office/drawing/2017/model3d" xmlns:o="urn:schemas-microsoft-com:office:office" xmlns:oel="http://schemas.microsoft.com/office/2019/extlst" xmlns:r="http://schemas.openxmlformats.org/officeDocument/2006/relationships" xmlns:m="http://schemas.openxmlformats.org/officeDocument/2006/math" xmlns:v="urn:schemas-microsoft-com:vml" xmlns:wp14="http://schemas.microsoft.com/office/word/2010/wordprocessingDrawing" xmlns:wp="http://schemas.openxmlformats.org/drawingml/2006/wordprocessingDrawing" xmlns:w10="urn:schemas-microsoft-com:office:word" xmlns:w="http://schemas.openxmlformats.org/wordprocessingml/2006/main" xmlns:w14="http://schemas.microsoft.com/office/word/2010/wordml" xmlns:w15="http://schemas.microsoft.com/office/word/2012/wordml" xmlns:w16cex="http://schemas.microsoft.com/office/word/2018/wordml/cex" xmlns:w16cid="http://schemas.microsoft.com/office/word/2016/wordml/cid" xmlns:w16="http://schemas.microsoft.com/office/word/2018/wordml" xmlns:w16du="http://schemas.microsoft.com/office/word/2023/wordml/word16du" xmlns:w16sdtdh="http://schemas.microsoft.com/office/word/2020/wordml/sdtdatahash" xmlns:w16sdtfl="http://schemas.microsoft.com/office/word/2024/wordml/sdtformatlock" xmlns:w16se="http://schemas.microsoft.com/office/word/2015/wordml/symex" xmlns:wpg="http://schemas.microsoft.com/office/word/2010/wordprocessingGroup" xmlns:wpi="http://schemas.microsoft.com/office/word/2010/wordprocessingInk" xmlns:wne="http://schemas.microsoft.com/office/word/2006/wordml" xmlns:wps="http://schemas.microsoft.com/office/word/2010/wordprocessingShape" mc:Ignorable="w14 w15 w16se w16cid w16 w16cex w16sdtdh w16sdtfl w16du wp14">
   <w:endnote w:type="separator" w:id="-1">
     <w:p>
       <w:pPr>
@@ -255,7 +170,7 @@
 </file>
 
 <file path=word/footnotes.xml><?xml version="1.0" encoding="utf-8"?>
-<w:footnotes xmlns:wpc="http://schemas.microsoft.com/office/word/2010/wordprocessingCanvas" xmlns:cx="http://schemas.microsoft.com/office/drawing/2014/chartex" xmlns:mc="http://schemas.openxmlformats.org/markup-compatibility/2006" xmlns:o="urn:schemas-microsoft-com:office:office" xmlns:r="http://schemas.openxmlformats.org/officeDocument/2006/relationships" xmlns:m="http://schemas.openxmlformats.org/officeDocument/2006/math" xmlns:v="urn:schemas-microsoft-com:vml" xmlns:wp14="http://schemas.microsoft.com/office/word/2010/wordprocessingDrawing" xmlns:wp="http://schemas.openxmlformats.org/drawingml/2006/wordprocessingDrawing" xmlns:w10="urn:schemas-microsoft-com:office:word" xmlns:w="http://schemas.openxmlformats.org/wordprocessingml/2006/main" xmlns:w14="http://schemas.microsoft.com/office/word/2010/wordml" xmlns:w15="http://schemas.microsoft.com/office/word/2012/wordml" xmlns:w16se="http://schemas.microsoft.com/office/word/2015/wordml/symex" xmlns:wpg="http://schemas.microsoft.com/office/word/2010/wordprocessingGroup" xmlns:wpi="http://schemas.microsoft.com/office/word/2010/wordprocessingInk" xmlns:wne="http://schemas.microsoft.com/office/word/2006/wordml" xmlns:wps="http://schemas.microsoft.com/office/word/2010/wordprocessingShape" mc:Ignorable="w14 w15 w16se wp14">
+<w:footnotes xmlns:wpc="http://schemas.microsoft.com/office/word/2010/wordprocessingCanvas" xmlns:cx="http://schemas.microsoft.com/office/drawing/2014/chartex" xmlns:cx1="http://schemas.microsoft.com/office/drawing/2015/9/8/chartex" xmlns:cx2="http://schemas.microsoft.com/office/drawing/2015/10/21/chartex" xmlns:cx3="http://schemas.microsoft.com/office/drawing/2016/5/9/chartex" xmlns:cx4="http://schemas.microsoft.com/office/drawing/2016/5/10/chartex" xmlns:cx5="http://schemas.microsoft.com/office/drawing/2016/5/11/chartex" xmlns:cx6="http://schemas.microsoft.com/office/drawing/2016/5/12/chartex" xmlns:cx7="http://schemas.microsoft.com/office/drawing/2016/5/13/chartex" xmlns:cx8="http://schemas.microsoft.com/office/drawing/2016/5/14/chartex" xmlns:mc="http://schemas.openxmlformats.org/markup-compatibility/2006" xmlns:aink="http://schemas.microsoft.com/office/drawing/2016/ink" xmlns:am3d="http://schemas.microsoft.com/office/drawing/2017/model3d" xmlns:o="urn:schemas-microsoft-com:office:office" xmlns:oel="http://schemas.microsoft.com/office/2019/extlst" xmlns:r="http://schemas.openxmlformats.org/officeDocument/2006/relationships" xmlns:m="http://schemas.openxmlformats.org/officeDocument/2006/math" xmlns:v="urn:schemas-microsoft-com:vml" xmlns:wp14="http://schemas.microsoft.com/office/word/2010/wordprocessingDrawing" xmlns:wp="http://schemas.openxmlformats.org/drawingml/2006/wordprocessingDrawing" xmlns:w10="urn:schemas-microsoft-com:office:word" xmlns:w="http://schemas.openxmlformats.org/wordprocessingml/2006/main" xmlns:w14="http://schemas.microsoft.com/office/word/2010/wordml" xmlns:w15="http://schemas.microsoft.com/office/word/2012/wordml" xmlns:w16cex="http://schemas.microsoft.com/office/word/2018/wordml/cex" xmlns:w16cid="http://schemas.microsoft.com/office/word/2016/wordml/cid" xmlns:w16="http://schemas.microsoft.com/office/word/2018/wordml" xmlns:w16du="http://schemas.microsoft.com/office/word/2023/wordml/word16du" xmlns:w16sdtdh="http://schemas.microsoft.com/office/word/2020/wordml/sdtdatahash" xmlns:w16sdtfl="http://schemas.microsoft.com/office/word/2024/wordml/sdtformatlock" xmlns:w16se="http://schemas.microsoft.com/office/word/2015/wordml/symex" xmlns:wpg="http://schemas.microsoft.com/office/word/2010/wordprocessingGroup" xmlns:wpi="http://schemas.microsoft.com/office/word/2010/wordprocessingInk" xmlns:wne="http://schemas.microsoft.com/office/word/2006/wordml" xmlns:wps="http://schemas.microsoft.com/office/word/2010/wordprocessingShape" mc:Ignorable="w14 w15 w16se w16cid w16 w16cex w16sdtdh w16sdtfl w16du wp14">
   <w:footnote w:type="separator" w:id="-1">
     <w:p>
       <w:pPr>
@@ -280,7 +195,7 @@
 </file>
 
 <file path=word/styles.xml><?xml version="1.0" encoding="utf-8"?>
-<w:styles xmlns:mc="http://schemas.openxmlformats.org/markup-compatibility/2006" xmlns:r="http://schemas.openxmlformats.org/officeDocument/2006/relationships" xmlns:w="http://schemas.openxmlformats.org/wordprocessingml/2006/main" xmlns:w14="http://schemas.microsoft.com/office/word/2010/wordml" xmlns:w15="http://schemas.microsoft.com/office/word/2012/wordml" xmlns:w16se="http://schemas.microsoft.com/office/word/2015/wordml/symex" mc:Ignorable="w14 w15 w16se">
+<w:styles xmlns:mc="http://schemas.openxmlformats.org/markup-compatibility/2006" xmlns:r="http://schemas.openxmlformats.org/officeDocument/2006/relationships" xmlns:w="http://schemas.openxmlformats.org/wordprocessingml/2006/main" xmlns:w14="http://schemas.microsoft.com/office/word/2010/wordml" xmlns:w15="http://schemas.microsoft.com/office/word/2012/wordml" xmlns:w16cex="http://schemas.microsoft.com/office/word/2018/wordml/cex" xmlns:w16cid="http://schemas.microsoft.com/office/word/2016/wordml/cid" xmlns:w16="http://schemas.microsoft.com/office/word/2018/wordml" xmlns:w16du="http://schemas.microsoft.com/office/word/2023/wordml/word16du" xmlns:w16sdtdh="http://schemas.microsoft.com/office/word/2020/wordml/sdtdatahash" xmlns:w16sdtfl="http://schemas.microsoft.com/office/word/2024/wordml/sdtformatlock" xmlns:w16se="http://schemas.microsoft.com/office/word/2015/wordml/symex" mc:Ignorable="w14 w15 w16se w16cid w16 w16cex w16sdtdh w16sdtfl w16du">
   <w:docDefaults>
     <w:rPrDefault>
       <w:rPr>
@@ -294,7 +209,7 @@
       </w:pPr>
     </w:pPrDefault>
   </w:docDefaults>
-  <w:latentStyles w:defLockedState="0" w:defUIPriority="99" w:defSemiHidden="0" w:defUnhideWhenUsed="0" w:defQFormat="0" w:count="371">
+  <w:latentStyles w:defLockedState="0" w:defUIPriority="99" w:defSemiHidden="0" w:defUnhideWhenUsed="0" w:defQFormat="0" w:count="376">
     <w:lsdException w:name="Normal" w:uiPriority="0" w:qFormat="1"/>
     <w:lsdException w:name="heading 1" w:uiPriority="9" w:qFormat="1"/>
     <w:lsdException w:name="heading 2" w:semiHidden="1" w:uiPriority="9" w:unhideWhenUsed="1" w:qFormat="1"/>
@@ -666,6 +581,11 @@
     <w:lsdException w:name="List Table 5 Dark Accent 6" w:uiPriority="50"/>
     <w:lsdException w:name="List Table 6 Colorful Accent 6" w:uiPriority="51"/>
     <w:lsdException w:name="List Table 7 Colorful Accent 6" w:uiPriority="52"/>
+    <w:lsdException w:name="Mention" w:semiHidden="1" w:unhideWhenUsed="1"/>
+    <w:lsdException w:name="Smart Hyperlink" w:semiHidden="1" w:unhideWhenUsed="1"/>
+    <w:lsdException w:name="Hashtag" w:semiHidden="1" w:unhideWhenUsed="1"/>
+    <w:lsdException w:name="Unresolved Mention" w:semiHidden="1" w:unhideWhenUsed="1"/>
+    <w:lsdException w:name="Smart Link" w:semiHidden="1" w:unhideWhenUsed="1"/>
   </w:latentStyles>
   <w:style w:type="paragraph" w:default="1" w:styleId="a">
     <w:name w:val="Normal"/>
@@ -767,6 +687,32 @@
         <w:insideV w:val="single" w:sz="4" w:space="0" w:color="auto"/>
       </w:tblBorders>
     </w:tblPr>
+  </w:style>
+  <w:style w:type="paragraph" w:styleId="HTML">
+    <w:name w:val="HTML Preformatted"/>
+    <w:basedOn w:val="a"/>
+    <w:link w:val="HTML0"/>
+    <w:uiPriority w:val="99"/>
+    <w:semiHidden/>
+    <w:unhideWhenUsed/>
+    <w:rsid w:val="00215F5C"/>
+    <w:pPr>
+      <w:spacing w:after="0" w:line="240" w:lineRule="auto"/>
+    </w:pPr>
+    <w:rPr>
+      <w:rFonts w:ascii="Consolas" w:hAnsi="Consolas"/>
+    </w:rPr>
+  </w:style>
+  <w:style w:type="character" w:customStyle="1" w:styleId="HTML0">
+    <w:name w:val="Стандартный HTML Знак"/>
+    <w:basedOn w:val="a0"/>
+    <w:link w:val="HTML"/>
+    <w:uiPriority w:val="99"/>
+    <w:semiHidden/>
+    <w:rsid w:val="00215F5C"/>
+    <w:rPr>
+      <w:rFonts w:ascii="Consolas" w:hAnsi="Consolas"/>
+    </w:rPr>
   </w:style>
 </w:styles>
 </file>

</xml_diff>

<commit_message>
Implement a separate Student controller in the backend. Update the student management page.
</commit_message>
<xml_diff>
--- a/common/templates/template.docx
+++ b/common/templates/template.docx
@@ -35,9 +35,9 @@
           <w:insideV w:val="none" w:sz="0" w:space="0" w:color="auto"/>
         </w:tblBorders>
         <w:tblCellMar>
-          <w:top w:w="170" w:type="dxa"/>
+          <w:top w:w="227" w:type="dxa"/>
           <w:left w:w="113" w:type="dxa"/>
-          <w:bottom w:w="170" w:type="dxa"/>
+          <w:bottom w:w="227" w:type="dxa"/>
           <w:right w:w="113" w:type="dxa"/>
         </w:tblCellMar>
         <w:tblLook w:val="04A0" w:firstRow="1" w:lastRow="0" w:firstColumn="1" w:lastColumn="0" w:noHBand="0" w:noVBand="1"/>
@@ -48,6 +48,9 @@
         <w:gridCol w:w="3587"/>
       </w:tblGrid>
       <w:tr>
+        <w:trPr>
+          <w:trHeight w:val="227"/>
+        </w:trPr>
         <w:tc>
           <w:tcPr>
             <w:tcW w:w="3587" w:type="dxa"/>
@@ -98,6 +101,9 @@
         </w:tc>
       </w:tr>
       <w:tr>
+        <w:trPr>
+          <w:trHeight w:val="227"/>
+        </w:trPr>
         <w:tc>
           <w:tcPr>
             <w:tcW w:w="10761" w:type="dxa"/>
@@ -115,6 +121,7 @@
       </w:tr>
     </w:tbl>
     <w:p>
+      <w:proofErr w:type="gramStart"/>
       <w:r>
         <w:t>$</w:t>
       </w:r>
@@ -124,12 +131,15 @@
       <w:r>
         <w:t>/</w:t>
       </w:r>
+      <w:proofErr w:type="spellStart"/>
+      <w:proofErr w:type="gramEnd"/>
       <w:r>
         <w:t>block_</w:t>
       </w:r>
       <w:r>
         <w:t>student</w:t>
       </w:r>
+      <w:proofErr w:type="spellEnd"/>
       <w:r>
         <w:t>}</w:t>
       </w:r>

</xml_diff>